<commit_message>
Circulares 579 580 581 582
</commit_message>
<xml_diff>
--- a/normativa/Anexos/L03T06C03/L03T06C03A02.docx
+++ b/normativa/Anexos/L03T06C03/L03T06C03A02.docx
@@ -1,10 +1,10 @@
 
 <file path=word/document.xml><?xml version="1.0" encoding="utf-8"?>
-<w:document xmlns:wpc="http://schemas.microsoft.com/office/word/2010/wordprocessingCanvas" xmlns:cx="http://schemas.microsoft.com/office/drawing/2014/chartex" xmlns:cx1="http://schemas.microsoft.com/office/drawing/2015/9/8/chartex" xmlns:mc="http://schemas.openxmlformats.org/markup-compatibility/2006" xmlns:o="urn:schemas-microsoft-com:office:office" xmlns:r="http://schemas.openxmlformats.org/officeDocument/2006/relationships" xmlns:m="http://schemas.openxmlformats.org/officeDocument/2006/math" xmlns:v="urn:schemas-microsoft-com:vml" xmlns:wp14="http://schemas.microsoft.com/office/word/2010/wordprocessingDrawing" xmlns:wp="http://schemas.openxmlformats.org/drawingml/2006/wordprocessingDrawing" xmlns:w10="urn:schemas-microsoft-com:office:word" xmlns:w="http://schemas.openxmlformats.org/wordprocessingml/2006/main" xmlns:w14="http://schemas.microsoft.com/office/word/2010/wordml" xmlns:w15="http://schemas.microsoft.com/office/word/2012/wordml" xmlns:w16se="http://schemas.microsoft.com/office/word/2015/wordml/symex" xmlns:wpg="http://schemas.microsoft.com/office/word/2010/wordprocessingGroup" xmlns:wpi="http://schemas.microsoft.com/office/word/2010/wordprocessingInk" xmlns:wne="http://schemas.microsoft.com/office/word/2006/wordml" xmlns:wps="http://schemas.microsoft.com/office/word/2010/wordprocessingShape" mc:Ignorable="w14 w15 w16se wp14">
+<w:document xmlns:wpc="http://schemas.microsoft.com/office/word/2010/wordprocessingCanvas" xmlns:mc="http://schemas.openxmlformats.org/markup-compatibility/2006" xmlns:o="urn:schemas-microsoft-com:office:office" xmlns:r="http://schemas.openxmlformats.org/officeDocument/2006/relationships" xmlns:m="http://schemas.openxmlformats.org/officeDocument/2006/math" xmlns:v="urn:schemas-microsoft-com:vml" xmlns:wp14="http://schemas.microsoft.com/office/word/2010/wordprocessingDrawing" xmlns:wp="http://schemas.openxmlformats.org/drawingml/2006/wordprocessingDrawing" xmlns:w10="urn:schemas-microsoft-com:office:word" xmlns:w="http://schemas.openxmlformats.org/wordprocessingml/2006/main" xmlns:w14="http://schemas.microsoft.com/office/word/2010/wordml" xmlns:w15="http://schemas.microsoft.com/office/word/2012/wordml" xmlns:wpg="http://schemas.microsoft.com/office/word/2010/wordprocessingGroup" xmlns:wpi="http://schemas.microsoft.com/office/word/2010/wordprocessingInk" xmlns:wne="http://schemas.microsoft.com/office/word/2006/wordml" xmlns:wps="http://schemas.microsoft.com/office/word/2010/wordprocessingShape" mc:Ignorable="w14 w15 wp14">
   <w:body>
     <w:p>
       <w:pPr>
-        <w:pStyle w:val="Ttulo2"/>
+        <w:pStyle w:val="Heading2"/>
         <w:numPr>
           <w:ilvl w:val="0"/>
           <w:numId w:val="0"/>
@@ -75,7 +75,7 @@
     </w:p>
     <w:p>
       <w:pPr>
-        <w:pStyle w:val="Ttulo2"/>
+        <w:pStyle w:val="Heading2"/>
         <w:numPr>
           <w:ilvl w:val="0"/>
           <w:numId w:val="0"/>
@@ -149,17 +149,15 @@
     </w:p>
     <w:p>
       <w:pPr>
-        <w:pStyle w:val="Textoindependiente"/>
+        <w:pStyle w:val="BodyText"/>
         <w:rPr>
           <w:spacing w:val="-3"/>
-          <w:sz w:val="24"/>
           <w:lang w:val="es-ES_tradnl"/>
         </w:rPr>
       </w:pPr>
       <w:r>
         <w:rPr>
           <w:spacing w:val="-3"/>
-          <w:sz w:val="24"/>
           <w:lang w:val="es-ES_tradnl"/>
         </w:rPr>
         <w:t>Yo, ……….</w:t>
@@ -168,7 +166,6 @@
         <w:rPr>
           <w:i/>
           <w:spacing w:val="-3"/>
-          <w:sz w:val="24"/>
           <w:lang w:val="es-ES_tradnl"/>
         </w:rPr>
         <w:t xml:space="preserve">(nombre y apellido de la persona natural o del representante de la </w:t>
@@ -177,7 +174,6 @@
         <w:rPr>
           <w:i/>
           <w:spacing w:val="-3"/>
-          <w:sz w:val="24"/>
           <w:lang w:val="es-ES_tradnl"/>
         </w:rPr>
         <w:t>persona jurídica</w:t>
@@ -186,7 +182,6 @@
         <w:rPr>
           <w:i/>
           <w:spacing w:val="-3"/>
-          <w:sz w:val="24"/>
           <w:lang w:val="es-ES_tradnl"/>
         </w:rPr>
         <w:t>)</w:t>
@@ -194,7 +189,6 @@
       <w:r>
         <w:rPr>
           <w:spacing w:val="-3"/>
-          <w:sz w:val="24"/>
           <w:lang w:val="es-ES_tradnl"/>
         </w:rPr>
         <w:t xml:space="preserve"> con ……..</w:t>
@@ -203,7 +197,6 @@
         <w:rPr>
           <w:i/>
           <w:spacing w:val="-3"/>
-          <w:sz w:val="24"/>
           <w:lang w:val="es-ES_tradnl"/>
         </w:rPr>
         <w:t>(cédula de identidad</w:t>
@@ -212,7 +205,6 @@
         <w:rPr>
           <w:i/>
           <w:spacing w:val="-3"/>
-          <w:sz w:val="24"/>
           <w:lang w:val="es-ES_tradnl"/>
         </w:rPr>
         <w:t xml:space="preserve"> o poder de representación</w:t>
@@ -221,7 +213,6 @@
         <w:rPr>
           <w:i/>
           <w:spacing w:val="-3"/>
-          <w:sz w:val="24"/>
           <w:lang w:val="es-ES_tradnl"/>
         </w:rPr>
         <w:t>)</w:t>
@@ -230,7 +221,6 @@
         <w:rPr>
           <w:i/>
           <w:spacing w:val="-3"/>
-          <w:sz w:val="24"/>
           <w:lang w:val="es-ES_tradnl"/>
         </w:rPr>
         <w:t>,</w:t>
@@ -239,7 +229,6 @@
         <w:rPr>
           <w:i/>
           <w:spacing w:val="-3"/>
-          <w:sz w:val="24"/>
           <w:lang w:val="es-ES_tradnl"/>
         </w:rPr>
         <w:t xml:space="preserve"> </w:t>
@@ -247,96 +236,56 @@
       <w:r>
         <w:rPr>
           <w:spacing w:val="-3"/>
-          <w:sz w:val="24"/>
           <w:lang w:val="es-ES_tradnl"/>
         </w:rPr>
-        <w:t xml:space="preserve">declaro bajo juramento que </w:t>
+        <w:t xml:space="preserve">declaro bajo juramento que los fondos destinados al aporte de capital </w:t>
       </w:r>
       <w:r>
         <w:rPr>
           <w:spacing w:val="-3"/>
-          <w:sz w:val="24"/>
           <w:lang w:val="es-ES_tradnl"/>
         </w:rPr>
-        <w:t xml:space="preserve">los fondos destinados </w:t>
+        <w:t xml:space="preserve">o </w:t>
       </w:r>
       <w:r>
         <w:rPr>
           <w:spacing w:val="-3"/>
-          <w:sz w:val="24"/>
           <w:lang w:val="es-ES_tradnl"/>
         </w:rPr>
-        <w:t xml:space="preserve">al aporte de capital </w:t>
+        <w:t xml:space="preserve">a </w:t>
       </w:r>
       <w:r>
         <w:rPr>
           <w:spacing w:val="-3"/>
-          <w:sz w:val="24"/>
           <w:lang w:val="es-ES_tradnl"/>
         </w:rPr>
-        <w:t xml:space="preserve">o </w:t>
+        <w:t xml:space="preserve">la </w:t>
       </w:r>
       <w:r>
         <w:rPr>
           <w:spacing w:val="-3"/>
-          <w:sz w:val="24"/>
           <w:lang w:val="es-ES_tradnl"/>
         </w:rPr>
-        <w:t xml:space="preserve">a </w:t>
+        <w:t>adquisición de las acciones o cuotas de capital</w:t>
       </w:r>
       <w:r>
         <w:rPr>
           <w:spacing w:val="-3"/>
-          <w:sz w:val="24"/>
           <w:lang w:val="es-ES_tradnl"/>
         </w:rPr>
-        <w:t xml:space="preserve">la </w:t>
+        <w:t xml:space="preserve">, según corresponda, </w:t>
       </w:r>
       <w:r>
         <w:rPr>
           <w:spacing w:val="-3"/>
-          <w:sz w:val="24"/>
           <w:lang w:val="es-ES_tradnl"/>
         </w:rPr>
-        <w:t>adquisición de las acciones o cuotas de capital</w:t>
-      </w:r>
-      <w:r>
-        <w:rPr>
-          <w:spacing w:val="-3"/>
-          <w:sz w:val="24"/>
-          <w:lang w:val="es-ES_tradnl"/>
-        </w:rPr>
-        <w:t>, según corresponda</w:t>
-      </w:r>
-      <w:r>
-        <w:rPr>
-          <w:spacing w:val="-3"/>
-          <w:sz w:val="24"/>
-          <w:lang w:val="es-ES_tradnl"/>
-        </w:rPr>
-        <w:t xml:space="preserve">, </w:t>
-      </w:r>
-      <w:r>
-        <w:rPr>
-          <w:spacing w:val="-3"/>
-          <w:sz w:val="24"/>
-          <w:lang w:val="es-ES_tradnl"/>
-        </w:rPr>
-        <w:t>en</w:t>
-      </w:r>
-      <w:r>
-        <w:rPr>
-          <w:spacing w:val="-3"/>
-          <w:sz w:val="24"/>
-          <w:lang w:val="es-ES_tradnl"/>
-        </w:rPr>
-        <w:t xml:space="preserve"> </w:t>
+        <w:t xml:space="preserve">en </w:t>
       </w:r>
       <w:r>
         <w:rPr>
           <w:i/>
           <w:spacing w:val="-3"/>
-          <w:sz w:val="24"/>
           <w:lang w:val="es-ES_tradnl"/>
         </w:rPr>
         <w:t>(</w:t>
@@ -345,7 +294,6 @@
         <w:rPr>
           <w:i/>
           <w:spacing w:val="-3"/>
-          <w:sz w:val="24"/>
           <w:lang w:val="es-ES_tradnl"/>
         </w:rPr>
         <w:t>Denominación</w:t>
@@ -354,50 +302,62 @@
         <w:rPr>
           <w:i/>
           <w:spacing w:val="-3"/>
-          <w:sz w:val="24"/>
           <w:lang w:val="es-ES_tradnl"/>
         </w:rPr>
-        <w:t xml:space="preserve"> de la Entidad Financiera) </w:t>
-      </w:r>
-      <w:r>
-        <w:rPr>
-          <w:spacing w:val="-3"/>
-          <w:sz w:val="24"/>
-          <w:lang w:val="es-ES_tradnl"/>
-        </w:rPr>
-        <w:t>son producto de</w:t>
-      </w:r>
+        <w:t xml:space="preserve"> de la </w:t>
+      </w:r>
+      <w:bookmarkStart w:id="0" w:name="_GoBack"/>
+      <w:bookmarkEnd w:id="0"/>
       <w:r>
         <w:rPr>
           <w:i/>
           <w:spacing w:val="-3"/>
-          <w:sz w:val="24"/>
           <w:lang w:val="es-ES_tradnl"/>
         </w:rPr>
-        <w:t>…….(Descripción de la actividad o el origen</w:t>
+        <w:t>entidad supervisada</w:t>
       </w:r>
       <w:r>
         <w:rPr>
           <w:i/>
           <w:spacing w:val="-3"/>
-          <w:sz w:val="24"/>
           <w:lang w:val="es-ES_tradnl"/>
         </w:rPr>
-        <w:t>,</w:t>
+        <w:t xml:space="preserve">) </w:t>
+      </w:r>
+      <w:r>
+        <w:rPr>
+          <w:spacing w:val="-3"/>
+          <w:lang w:val="es-ES_tradnl"/>
+        </w:rPr>
+        <w:t>son producto de</w:t>
       </w:r>
       <w:r>
         <w:rPr>
           <w:i/>
           <w:spacing w:val="-3"/>
-          <w:sz w:val="24"/>
           <w:lang w:val="es-ES_tradnl"/>
         </w:rPr>
+        <w:t>…….(Descripción de la actividad o el origen</w:t>
+      </w:r>
+      <w:r>
+        <w:rPr>
+          <w:i/>
+          <w:spacing w:val="-3"/>
+          <w:lang w:val="es-ES_tradnl"/>
+        </w:rPr>
+        <w:t>,</w:t>
+      </w:r>
+      <w:r>
+        <w:rPr>
+          <w:i/>
+          <w:spacing w:val="-3"/>
+          <w:lang w:val="es-ES_tradnl"/>
+        </w:rPr>
         <w:t xml:space="preserve">) </w:t>
       </w:r>
       <w:r>
         <w:rPr>
           <w:spacing w:val="-3"/>
-          <w:sz w:val="24"/>
           <w:lang w:val="es-ES_tradnl"/>
         </w:rPr>
         <w:t>lo</w:t>
@@ -405,7 +365,6 @@
       <w:r>
         <w:rPr>
           <w:spacing w:val="-3"/>
-          <w:sz w:val="24"/>
           <w:lang w:val="es-ES_tradnl"/>
         </w:rPr>
         <w:t xml:space="preserve"> que se encuentra plenamente respaldado</w:t>
@@ -413,7 +372,6 @@
       <w:r>
         <w:rPr>
           <w:spacing w:val="-3"/>
-          <w:sz w:val="24"/>
           <w:lang w:val="es-ES_tradnl"/>
         </w:rPr>
         <w:t xml:space="preserve"> con los documentos que se adjuntan de acuerdo al siguiente detalle</w:t>
@@ -421,7 +379,6 @@
       <w:r>
         <w:rPr>
           <w:spacing w:val="-3"/>
-          <w:sz w:val="24"/>
           <w:lang w:val="es-ES_tradnl"/>
         </w:rPr>
         <w:t>.</w:t>
@@ -429,7 +386,7 @@
     </w:p>
     <w:tbl>
       <w:tblPr>
-        <w:tblStyle w:val="Tablaconcuadrcula"/>
+        <w:tblStyle w:val="TableGrid"/>
         <w:tblW w:w="8363" w:type="dxa"/>
         <w:tblInd w:w="534" w:type="dxa"/>
         <w:tblLook w:val="01E0" w:firstRow="1" w:lastRow="1" w:firstColumn="1" w:lastColumn="1" w:noHBand="0" w:noVBand="0"/>
@@ -447,11 +404,11 @@
           </w:tcPr>
           <w:p>
             <w:pPr>
-              <w:pStyle w:val="Ttulo8"/>
+              <w:pStyle w:val="Heading8"/>
               <w:jc w:val="center"/>
               <w:outlineLvl w:val="7"/>
               <w:rPr>
-                <w:rFonts w:ascii="Arial" w:hAnsi="Arial" w:cs="Arial"/>
+                <w:rFonts w:ascii="Times New Roman" w:hAnsi="Times New Roman" w:cs="Times New Roman"/>
                 <w:b/>
                 <w:smallCaps/>
                 <w:noProof/>
@@ -462,7 +419,7 @@
             </w:pPr>
             <w:r>
               <w:rPr>
-                <w:rFonts w:ascii="Arial" w:hAnsi="Arial" w:cs="Arial"/>
+                <w:rFonts w:ascii="Times New Roman" w:hAnsi="Times New Roman" w:cs="Times New Roman"/>
                 <w:b/>
                 <w:smallCaps/>
                 <w:noProof/>
@@ -479,7 +436,7 @@
             </w:pPr>
             <w:r>
               <w:rPr>
-                <w:rFonts w:ascii="Arial" w:eastAsiaTheme="majorEastAsia" w:hAnsi="Arial" w:cs="Arial"/>
+                <w:rFonts w:eastAsiaTheme="majorEastAsia"/>
                 <w:b/>
                 <w:smallCaps/>
                 <w:noProof/>
@@ -497,12 +454,12 @@
           </w:tcPr>
           <w:p>
             <w:pPr>
-              <w:pStyle w:val="Ttulo8"/>
+              <w:pStyle w:val="Heading8"/>
               <w:spacing w:before="0"/>
               <w:jc w:val="center"/>
               <w:outlineLvl w:val="7"/>
               <w:rPr>
-                <w:rFonts w:ascii="Arial" w:hAnsi="Arial" w:cs="Arial"/>
+                <w:rFonts w:ascii="Times New Roman" w:hAnsi="Times New Roman" w:cs="Times New Roman"/>
                 <w:b/>
                 <w:smallCaps/>
                 <w:noProof/>
@@ -513,7 +470,7 @@
             </w:pPr>
             <w:r>
               <w:rPr>
-                <w:rFonts w:ascii="Arial" w:hAnsi="Arial" w:cs="Arial"/>
+                <w:rFonts w:ascii="Times New Roman" w:hAnsi="Times New Roman" w:cs="Times New Roman"/>
                 <w:b/>
                 <w:smallCaps/>
                 <w:noProof/>
@@ -526,11 +483,12 @@
           </w:p>
           <w:p>
             <w:pPr>
-              <w:pStyle w:val="Ttulo8"/>
+              <w:pStyle w:val="Heading8"/>
               <w:spacing w:before="0"/>
               <w:jc w:val="center"/>
               <w:outlineLvl w:val="7"/>
               <w:rPr>
+                <w:rFonts w:ascii="Times New Roman" w:hAnsi="Times New Roman" w:cs="Times New Roman"/>
                 <w:b/>
                 <w:noProof/>
                 <w:color w:val="auto"/>
@@ -538,7 +496,7 @@
             </w:pPr>
             <w:r>
               <w:rPr>
-                <w:rFonts w:ascii="Arial" w:hAnsi="Arial" w:cs="Arial"/>
+                <w:rFonts w:ascii="Times New Roman" w:hAnsi="Times New Roman" w:cs="Times New Roman"/>
                 <w:b/>
                 <w:smallCaps/>
                 <w:noProof/>
@@ -557,10 +515,11 @@
           </w:tcPr>
           <w:p>
             <w:pPr>
-              <w:pStyle w:val="Ttulo8"/>
+              <w:pStyle w:val="Heading8"/>
               <w:jc w:val="center"/>
               <w:outlineLvl w:val="7"/>
               <w:rPr>
+                <w:rFonts w:ascii="Times New Roman" w:hAnsi="Times New Roman" w:cs="Times New Roman"/>
                 <w:b/>
                 <w:smallCaps/>
                 <w:noProof/>
@@ -571,7 +530,7 @@
             </w:pPr>
             <w:r>
               <w:rPr>
-                <w:rFonts w:ascii="Arial" w:hAnsi="Arial" w:cs="Arial"/>
+                <w:rFonts w:ascii="Times New Roman" w:hAnsi="Times New Roman" w:cs="Times New Roman"/>
                 <w:b/>
                 <w:smallCaps/>
                 <w:noProof/>
@@ -592,7 +551,7 @@
           </w:tcPr>
           <w:p>
             <w:pPr>
-              <w:pStyle w:val="Textoindependiente"/>
+              <w:pStyle w:val="BodyText"/>
               <w:rPr>
                 <w:noProof/>
               </w:rPr>
@@ -606,7 +565,7 @@
           </w:tcPr>
           <w:p>
             <w:pPr>
-              <w:pStyle w:val="Textoindependiente"/>
+              <w:pStyle w:val="BodyText"/>
               <w:rPr>
                 <w:noProof/>
               </w:rPr>
@@ -620,7 +579,7 @@
           </w:tcPr>
           <w:p>
             <w:pPr>
-              <w:pStyle w:val="Textoindependiente"/>
+              <w:pStyle w:val="BodyText"/>
               <w:rPr>
                 <w:noProof/>
               </w:rPr>
@@ -636,7 +595,7 @@
           </w:tcPr>
           <w:p>
             <w:pPr>
-              <w:pStyle w:val="Textoindependiente"/>
+              <w:pStyle w:val="BodyText"/>
               <w:rPr>
                 <w:noProof/>
               </w:rPr>
@@ -650,7 +609,7 @@
           </w:tcPr>
           <w:p>
             <w:pPr>
-              <w:pStyle w:val="Textoindependiente"/>
+              <w:pStyle w:val="BodyText"/>
               <w:rPr>
                 <w:noProof/>
               </w:rPr>
@@ -664,7 +623,7 @@
           </w:tcPr>
           <w:p>
             <w:pPr>
-              <w:pStyle w:val="Textoindependiente"/>
+              <w:pStyle w:val="BodyText"/>
               <w:rPr>
                 <w:noProof/>
               </w:rPr>
@@ -680,7 +639,7 @@
           </w:tcPr>
           <w:p>
             <w:pPr>
-              <w:pStyle w:val="Textoindependiente"/>
+              <w:pStyle w:val="BodyText"/>
               <w:rPr>
                 <w:noProof/>
               </w:rPr>
@@ -694,7 +653,7 @@
           </w:tcPr>
           <w:p>
             <w:pPr>
-              <w:pStyle w:val="Textoindependiente"/>
+              <w:pStyle w:val="BodyText"/>
               <w:rPr>
                 <w:noProof/>
               </w:rPr>
@@ -708,7 +667,7 @@
           </w:tcPr>
           <w:p>
             <w:pPr>
-              <w:pStyle w:val="Textoindependiente"/>
+              <w:pStyle w:val="BodyText"/>
               <w:rPr>
                 <w:noProof/>
               </w:rPr>
@@ -724,7 +683,7 @@
           </w:tcPr>
           <w:p>
             <w:pPr>
-              <w:pStyle w:val="Textoindependiente"/>
+              <w:pStyle w:val="BodyText"/>
               <w:rPr>
                 <w:noProof/>
               </w:rPr>
@@ -738,7 +697,7 @@
           </w:tcPr>
           <w:p>
             <w:pPr>
-              <w:pStyle w:val="Textoindependiente"/>
+              <w:pStyle w:val="BodyText"/>
               <w:rPr>
                 <w:noProof/>
               </w:rPr>
@@ -752,7 +711,7 @@
           </w:tcPr>
           <w:p>
             <w:pPr>
-              <w:pStyle w:val="Textoindependiente"/>
+              <w:pStyle w:val="BodyText"/>
               <w:rPr>
                 <w:noProof/>
               </w:rPr>
@@ -768,7 +727,7 @@
           </w:tcPr>
           <w:p>
             <w:pPr>
-              <w:pStyle w:val="Textoindependiente"/>
+              <w:pStyle w:val="BodyText"/>
               <w:rPr>
                 <w:noProof/>
               </w:rPr>
@@ -782,7 +741,7 @@
           </w:tcPr>
           <w:p>
             <w:pPr>
-              <w:pStyle w:val="Textoindependiente"/>
+              <w:pStyle w:val="BodyText"/>
               <w:rPr>
                 <w:noProof/>
               </w:rPr>
@@ -796,7 +755,7 @@
           </w:tcPr>
           <w:p>
             <w:pPr>
-              <w:pStyle w:val="Textoindependiente"/>
+              <w:pStyle w:val="BodyText"/>
               <w:rPr>
                 <w:noProof/>
               </w:rPr>
@@ -812,7 +771,7 @@
           </w:tcPr>
           <w:p>
             <w:pPr>
-              <w:pStyle w:val="Textoindependiente"/>
+              <w:pStyle w:val="BodyText"/>
               <w:rPr>
                 <w:noProof/>
               </w:rPr>
@@ -826,7 +785,7 @@
           </w:tcPr>
           <w:p>
             <w:pPr>
-              <w:pStyle w:val="Textoindependiente"/>
+              <w:pStyle w:val="BodyText"/>
               <w:rPr>
                 <w:noProof/>
               </w:rPr>
@@ -840,7 +799,7 @@
           </w:tcPr>
           <w:p>
             <w:pPr>
-              <w:pStyle w:val="Textoindependiente"/>
+              <w:pStyle w:val="BodyText"/>
               <w:rPr>
                 <w:noProof/>
               </w:rPr>
@@ -856,7 +815,7 @@
           </w:tcPr>
           <w:p>
             <w:pPr>
-              <w:pStyle w:val="Textoindependiente"/>
+              <w:pStyle w:val="BodyText"/>
               <w:rPr>
                 <w:noProof/>
               </w:rPr>
@@ -870,7 +829,7 @@
           </w:tcPr>
           <w:p>
             <w:pPr>
-              <w:pStyle w:val="Textoindependiente"/>
+              <w:pStyle w:val="BodyText"/>
               <w:rPr>
                 <w:noProof/>
               </w:rPr>
@@ -884,7 +843,7 @@
           </w:tcPr>
           <w:p>
             <w:pPr>
-              <w:pStyle w:val="Textoindependiente"/>
+              <w:pStyle w:val="BodyText"/>
               <w:rPr>
                 <w:noProof/>
               </w:rPr>
@@ -900,7 +859,7 @@
           </w:tcPr>
           <w:p>
             <w:pPr>
-              <w:pStyle w:val="Textoindependiente"/>
+              <w:pStyle w:val="BodyText"/>
               <w:rPr>
                 <w:noProof/>
               </w:rPr>
@@ -914,7 +873,7 @@
           </w:tcPr>
           <w:p>
             <w:pPr>
-              <w:pStyle w:val="Textoindependiente"/>
+              <w:pStyle w:val="BodyText"/>
               <w:rPr>
                 <w:noProof/>
               </w:rPr>
@@ -928,7 +887,7 @@
           </w:tcPr>
           <w:p>
             <w:pPr>
-              <w:pStyle w:val="Textoindependiente"/>
+              <w:pStyle w:val="BodyText"/>
               <w:rPr>
                 <w:noProof/>
               </w:rPr>
@@ -939,7 +898,7 @@
     </w:tbl>
     <w:p>
       <w:pPr>
-        <w:pStyle w:val="Textoindependiente"/>
+        <w:pStyle w:val="BodyText"/>
         <w:spacing w:after="0"/>
         <w:ind w:firstLine="720"/>
         <w:rPr>
@@ -949,7 +908,7 @@
     </w:p>
     <w:p>
       <w:pPr>
-        <w:pStyle w:val="Textoindependiente"/>
+        <w:pStyle w:val="BodyText"/>
         <w:rPr>
           <w:noProof/>
         </w:rPr>
@@ -1123,7 +1082,7 @@
           </w:tcPr>
           <w:p>
             <w:pPr>
-              <w:pStyle w:val="Textoindependiente"/>
+              <w:pStyle w:val="BodyText"/>
               <w:spacing w:after="0"/>
               <w:jc w:val="center"/>
               <w:rPr>
@@ -1145,7 +1104,7 @@
           </w:p>
           <w:p>
             <w:pPr>
-              <w:pStyle w:val="Textoindependiente"/>
+              <w:pStyle w:val="BodyText"/>
               <w:spacing w:after="0"/>
               <w:jc w:val="center"/>
               <w:rPr>
@@ -1178,7 +1137,7 @@
           </w:tcPr>
           <w:p>
             <w:pPr>
-              <w:pStyle w:val="Textoindependiente"/>
+              <w:pStyle w:val="BodyText"/>
               <w:jc w:val="center"/>
               <w:rPr>
                 <w:noProof/>
@@ -1247,7 +1206,7 @@
           </w:p>
           <w:p>
             <w:pPr>
-              <w:pStyle w:val="Textoindependiente"/>
+              <w:pStyle w:val="BodyText"/>
               <w:jc w:val="center"/>
               <w:rPr>
                 <w:noProof/>
@@ -1298,8 +1257,6 @@
         </w:numPr>
         <w:spacing w:before="0" w:after="0"/>
       </w:pPr>
-      <w:bookmarkStart w:id="0" w:name="_GoBack"/>
-      <w:bookmarkEnd w:id="0"/>
     </w:p>
     <w:sectPr>
       <w:headerReference w:type="default" r:id="rId8"/>
@@ -1318,7 +1275,7 @@
 </file>
 
 <file path=word/endnotes.xml><?xml version="1.0" encoding="utf-8"?>
-<w:endnotes xmlns:wpc="http://schemas.microsoft.com/office/word/2010/wordprocessingCanvas" xmlns:cx="http://schemas.microsoft.com/office/drawing/2014/chartex" xmlns:cx1="http://schemas.microsoft.com/office/drawing/2015/9/8/chartex" xmlns:mc="http://schemas.openxmlformats.org/markup-compatibility/2006" xmlns:o="urn:schemas-microsoft-com:office:office" xmlns:r="http://schemas.openxmlformats.org/officeDocument/2006/relationships" xmlns:m="http://schemas.openxmlformats.org/officeDocument/2006/math" xmlns:v="urn:schemas-microsoft-com:vml" xmlns:wp14="http://schemas.microsoft.com/office/word/2010/wordprocessingDrawing" xmlns:wp="http://schemas.openxmlformats.org/drawingml/2006/wordprocessingDrawing" xmlns:w10="urn:schemas-microsoft-com:office:word" xmlns:w="http://schemas.openxmlformats.org/wordprocessingml/2006/main" xmlns:w14="http://schemas.microsoft.com/office/word/2010/wordml" xmlns:w15="http://schemas.microsoft.com/office/word/2012/wordml" xmlns:w16se="http://schemas.microsoft.com/office/word/2015/wordml/symex" xmlns:wpg="http://schemas.microsoft.com/office/word/2010/wordprocessingGroup" xmlns:wpi="http://schemas.microsoft.com/office/word/2010/wordprocessingInk" xmlns:wne="http://schemas.microsoft.com/office/word/2006/wordml" xmlns:wps="http://schemas.microsoft.com/office/word/2010/wordprocessingShape" mc:Ignorable="w14 w15 w16se wp14">
+<w:endnotes xmlns:wpc="http://schemas.microsoft.com/office/word/2010/wordprocessingCanvas" xmlns:mc="http://schemas.openxmlformats.org/markup-compatibility/2006" xmlns:o="urn:schemas-microsoft-com:office:office" xmlns:r="http://schemas.openxmlformats.org/officeDocument/2006/relationships" xmlns:m="http://schemas.openxmlformats.org/officeDocument/2006/math" xmlns:v="urn:schemas-microsoft-com:vml" xmlns:wp14="http://schemas.microsoft.com/office/word/2010/wordprocessingDrawing" xmlns:wp="http://schemas.openxmlformats.org/drawingml/2006/wordprocessingDrawing" xmlns:w10="urn:schemas-microsoft-com:office:word" xmlns:w="http://schemas.openxmlformats.org/wordprocessingml/2006/main" xmlns:w14="http://schemas.microsoft.com/office/word/2010/wordml" xmlns:w15="http://schemas.microsoft.com/office/word/2012/wordml" xmlns:wpg="http://schemas.microsoft.com/office/word/2010/wordprocessingGroup" xmlns:wpi="http://schemas.microsoft.com/office/word/2010/wordprocessingInk" xmlns:wne="http://schemas.microsoft.com/office/word/2006/wordml" xmlns:wps="http://schemas.microsoft.com/office/word/2010/wordprocessingShape" mc:Ignorable="w14 w15 wp14">
   <w:endnote w:type="separator" w:id="-1">
     <w:p>
       <w:r>
@@ -1337,7 +1294,7 @@
 </file>
 
 <file path=word/footer1.xml><?xml version="1.0" encoding="utf-8"?>
-<w:ftr xmlns:wpc="http://schemas.microsoft.com/office/word/2010/wordprocessingCanvas" xmlns:cx="http://schemas.microsoft.com/office/drawing/2014/chartex" xmlns:cx1="http://schemas.microsoft.com/office/drawing/2015/9/8/chartex" xmlns:mc="http://schemas.openxmlformats.org/markup-compatibility/2006" xmlns:o="urn:schemas-microsoft-com:office:office" xmlns:r="http://schemas.openxmlformats.org/officeDocument/2006/relationships" xmlns:m="http://schemas.openxmlformats.org/officeDocument/2006/math" xmlns:v="urn:schemas-microsoft-com:vml" xmlns:wp14="http://schemas.microsoft.com/office/word/2010/wordprocessingDrawing" xmlns:wp="http://schemas.openxmlformats.org/drawingml/2006/wordprocessingDrawing" xmlns:w10="urn:schemas-microsoft-com:office:word" xmlns:w="http://schemas.openxmlformats.org/wordprocessingml/2006/main" xmlns:w14="http://schemas.microsoft.com/office/word/2010/wordml" xmlns:w15="http://schemas.microsoft.com/office/word/2012/wordml" xmlns:w16se="http://schemas.microsoft.com/office/word/2015/wordml/symex" xmlns:wpg="http://schemas.microsoft.com/office/word/2010/wordprocessingGroup" xmlns:wpi="http://schemas.microsoft.com/office/word/2010/wordprocessingInk" xmlns:wne="http://schemas.microsoft.com/office/word/2006/wordml" xmlns:wps="http://schemas.microsoft.com/office/word/2010/wordprocessingShape" mc:Ignorable="w14 w15 w16se wp14">
+<w:ftr xmlns:wpc="http://schemas.microsoft.com/office/word/2010/wordprocessingCanvas" xmlns:mc="http://schemas.openxmlformats.org/markup-compatibility/2006" xmlns:o="urn:schemas-microsoft-com:office:office" xmlns:r="http://schemas.openxmlformats.org/officeDocument/2006/relationships" xmlns:m="http://schemas.openxmlformats.org/officeDocument/2006/math" xmlns:v="urn:schemas-microsoft-com:vml" xmlns:wp14="http://schemas.microsoft.com/office/word/2010/wordprocessingDrawing" xmlns:wp="http://schemas.openxmlformats.org/drawingml/2006/wordprocessingDrawing" xmlns:w10="urn:schemas-microsoft-com:office:word" xmlns:w="http://schemas.openxmlformats.org/wordprocessingml/2006/main" xmlns:w14="http://schemas.microsoft.com/office/word/2010/wordml" xmlns:w15="http://schemas.microsoft.com/office/word/2012/wordml" xmlns:wpg="http://schemas.microsoft.com/office/word/2010/wordprocessingGroup" xmlns:wpi="http://schemas.microsoft.com/office/word/2010/wordprocessingInk" xmlns:wne="http://schemas.microsoft.com/office/word/2006/wordml" xmlns:wps="http://schemas.microsoft.com/office/word/2010/wordprocessingShape" mc:Ignorable="w14 w15 wp14">
   <w:p>
     <w:pPr>
       <w:framePr w:w="1764" w:wrap="around" w:vAnchor="text" w:hAnchor="page" w:x="8671" w:y="38"/>
@@ -1633,7 +1590,7 @@
             </wp:anchor>
           </w:drawing>
         </mc:Choice>
-        <mc:Fallback>
+        <mc:Fallback xmlns:w16se="http://schemas.microsoft.com/office/word/2015/wordml/symex" xmlns:cx1="http://schemas.microsoft.com/office/drawing/2015/9/8/chartex" xmlns:cx="http://schemas.microsoft.com/office/drawing/2014/chartex">
           <w:pict>
             <v:line w14:anchorId="56B80A57" id="Straight Connector 11" o:spid="_x0000_s1026" style="position:absolute;z-index:251658752;visibility:visible;mso-wrap-style:square;mso-width-percent:0;mso-wrap-distance-left:9pt;mso-wrap-distance-top:0;mso-wrap-distance-right:9pt;mso-wrap-distance-bottom:0;mso-position-horizontal:absolute;mso-position-horizontal-relative:text;mso-position-vertical:absolute;mso-position-vertical-relative:text;mso-width-percent:0;mso-width-relative:margin" from="-.95pt,-1.4pt" to="431.65pt,-1.4pt" o:gfxdata="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" strokecolor="black [3040]"/>
           </w:pict>
@@ -1659,7 +1616,7 @@
   </w:p>
   <w:p>
     <w:pPr>
-      <w:pStyle w:val="Piedepgina"/>
+      <w:pStyle w:val="Footer"/>
     </w:pPr>
     <w:r>
       <w:rPr>
@@ -1671,7 +1628,7 @@
       <w:rPr>
         <w:sz w:val="18"/>
       </w:rPr>
-      <w:t>529</w:t>
+      <w:t>581</w:t>
     </w:r>
     <w:r>
       <w:rPr>
@@ -1694,14 +1651,14 @@
   </w:p>
   <w:p>
     <w:pPr>
-      <w:pStyle w:val="Piedepgina"/>
+      <w:pStyle w:val="Footer"/>
     </w:pPr>
   </w:p>
 </w:ftr>
 </file>
 
 <file path=word/footnotes.xml><?xml version="1.0" encoding="utf-8"?>
-<w:footnotes xmlns:wpc="http://schemas.microsoft.com/office/word/2010/wordprocessingCanvas" xmlns:cx="http://schemas.microsoft.com/office/drawing/2014/chartex" xmlns:cx1="http://schemas.microsoft.com/office/drawing/2015/9/8/chartex" xmlns:mc="http://schemas.openxmlformats.org/markup-compatibility/2006" xmlns:o="urn:schemas-microsoft-com:office:office" xmlns:r="http://schemas.openxmlformats.org/officeDocument/2006/relationships" xmlns:m="http://schemas.openxmlformats.org/officeDocument/2006/math" xmlns:v="urn:schemas-microsoft-com:vml" xmlns:wp14="http://schemas.microsoft.com/office/word/2010/wordprocessingDrawing" xmlns:wp="http://schemas.openxmlformats.org/drawingml/2006/wordprocessingDrawing" xmlns:w10="urn:schemas-microsoft-com:office:word" xmlns:w="http://schemas.openxmlformats.org/wordprocessingml/2006/main" xmlns:w14="http://schemas.microsoft.com/office/word/2010/wordml" xmlns:w15="http://schemas.microsoft.com/office/word/2012/wordml" xmlns:w16se="http://schemas.microsoft.com/office/word/2015/wordml/symex" xmlns:wpg="http://schemas.microsoft.com/office/word/2010/wordprocessingGroup" xmlns:wpi="http://schemas.microsoft.com/office/word/2010/wordprocessingInk" xmlns:wne="http://schemas.microsoft.com/office/word/2006/wordml" xmlns:wps="http://schemas.microsoft.com/office/word/2010/wordprocessingShape" mc:Ignorable="w14 w15 w16se wp14">
+<w:footnotes xmlns:wpc="http://schemas.microsoft.com/office/word/2010/wordprocessingCanvas" xmlns:mc="http://schemas.openxmlformats.org/markup-compatibility/2006" xmlns:o="urn:schemas-microsoft-com:office:office" xmlns:r="http://schemas.openxmlformats.org/officeDocument/2006/relationships" xmlns:m="http://schemas.openxmlformats.org/officeDocument/2006/math" xmlns:v="urn:schemas-microsoft-com:vml" xmlns:wp14="http://schemas.microsoft.com/office/word/2010/wordprocessingDrawing" xmlns:wp="http://schemas.openxmlformats.org/drawingml/2006/wordprocessingDrawing" xmlns:w10="urn:schemas-microsoft-com:office:word" xmlns:w="http://schemas.openxmlformats.org/wordprocessingml/2006/main" xmlns:w14="http://schemas.microsoft.com/office/word/2010/wordml" xmlns:w15="http://schemas.microsoft.com/office/word/2012/wordml" xmlns:wpg="http://schemas.microsoft.com/office/word/2010/wordprocessingGroup" xmlns:wpi="http://schemas.microsoft.com/office/word/2010/wordprocessingInk" xmlns:wne="http://schemas.microsoft.com/office/word/2006/wordml" xmlns:wps="http://schemas.microsoft.com/office/word/2010/wordprocessingShape" mc:Ignorable="w14 w15 wp14">
   <w:footnote w:type="separator" w:id="-1">
     <w:p>
       <w:r>
@@ -1720,10 +1677,10 @@
 </file>
 
 <file path=word/header1.xml><?xml version="1.0" encoding="utf-8"?>
-<w:hdr xmlns:wpc="http://schemas.microsoft.com/office/word/2010/wordprocessingCanvas" xmlns:cx="http://schemas.microsoft.com/office/drawing/2014/chartex" xmlns:cx1="http://schemas.microsoft.com/office/drawing/2015/9/8/chartex" xmlns:mc="http://schemas.openxmlformats.org/markup-compatibility/2006" xmlns:o="urn:schemas-microsoft-com:office:office" xmlns:r="http://schemas.openxmlformats.org/officeDocument/2006/relationships" xmlns:m="http://schemas.openxmlformats.org/officeDocument/2006/math" xmlns:v="urn:schemas-microsoft-com:vml" xmlns:wp14="http://schemas.microsoft.com/office/word/2010/wordprocessingDrawing" xmlns:wp="http://schemas.openxmlformats.org/drawingml/2006/wordprocessingDrawing" xmlns:w10="urn:schemas-microsoft-com:office:word" xmlns:w="http://schemas.openxmlformats.org/wordprocessingml/2006/main" xmlns:w14="http://schemas.microsoft.com/office/word/2010/wordml" xmlns:w15="http://schemas.microsoft.com/office/word/2012/wordml" xmlns:w16se="http://schemas.microsoft.com/office/word/2015/wordml/symex" xmlns:wpg="http://schemas.microsoft.com/office/word/2010/wordprocessingGroup" xmlns:wpi="http://schemas.microsoft.com/office/word/2010/wordprocessingInk" xmlns:wne="http://schemas.microsoft.com/office/word/2006/wordml" xmlns:wps="http://schemas.microsoft.com/office/word/2010/wordprocessingShape" mc:Ignorable="w14 w15 w16se wp14">
+<w:hdr xmlns:wpc="http://schemas.microsoft.com/office/word/2010/wordprocessingCanvas" xmlns:mc="http://schemas.openxmlformats.org/markup-compatibility/2006" xmlns:o="urn:schemas-microsoft-com:office:office" xmlns:r="http://schemas.openxmlformats.org/officeDocument/2006/relationships" xmlns:m="http://schemas.openxmlformats.org/officeDocument/2006/math" xmlns:v="urn:schemas-microsoft-com:vml" xmlns:wp14="http://schemas.microsoft.com/office/word/2010/wordprocessingDrawing" xmlns:wp="http://schemas.openxmlformats.org/drawingml/2006/wordprocessingDrawing" xmlns:w10="urn:schemas-microsoft-com:office:word" xmlns:w="http://schemas.openxmlformats.org/wordprocessingml/2006/main" xmlns:w14="http://schemas.microsoft.com/office/word/2010/wordml" xmlns:w15="http://schemas.microsoft.com/office/word/2012/wordml" xmlns:wpg="http://schemas.microsoft.com/office/word/2010/wordprocessingGroup" xmlns:wpi="http://schemas.microsoft.com/office/word/2010/wordprocessingInk" xmlns:wne="http://schemas.microsoft.com/office/word/2006/wordml" xmlns:wps="http://schemas.microsoft.com/office/word/2010/wordprocessingShape" mc:Ignorable="w14 w15 wp14">
   <w:p>
     <w:pPr>
-      <w:pStyle w:val="Encabezado"/>
+      <w:pStyle w:val="Header"/>
       <w:spacing w:after="240"/>
       <w:jc w:val="right"/>
       <w:rPr>
@@ -1743,7 +1700,7 @@
   </w:p>
   <w:p>
     <w:pPr>
-      <w:pStyle w:val="Encabezado"/>
+      <w:pStyle w:val="Header"/>
       <w:spacing w:after="240"/>
       <w:jc w:val="center"/>
       <w:rPr>
@@ -1766,7 +1723,7 @@
 </file>
 
 <file path=word/numbering.xml><?xml version="1.0" encoding="utf-8"?>
-<w:numbering xmlns:wpc="http://schemas.microsoft.com/office/word/2010/wordprocessingCanvas" xmlns:cx="http://schemas.microsoft.com/office/drawing/2014/chartex" xmlns:cx1="http://schemas.microsoft.com/office/drawing/2015/9/8/chartex" xmlns:mc="http://schemas.openxmlformats.org/markup-compatibility/2006" xmlns:o="urn:schemas-microsoft-com:office:office" xmlns:r="http://schemas.openxmlformats.org/officeDocument/2006/relationships" xmlns:m="http://schemas.openxmlformats.org/officeDocument/2006/math" xmlns:v="urn:schemas-microsoft-com:vml" xmlns:wp14="http://schemas.microsoft.com/office/word/2010/wordprocessingDrawing" xmlns:wp="http://schemas.openxmlformats.org/drawingml/2006/wordprocessingDrawing" xmlns:w10="urn:schemas-microsoft-com:office:word" xmlns:w="http://schemas.openxmlformats.org/wordprocessingml/2006/main" xmlns:w14="http://schemas.microsoft.com/office/word/2010/wordml" xmlns:w15="http://schemas.microsoft.com/office/word/2012/wordml" xmlns:w16se="http://schemas.microsoft.com/office/word/2015/wordml/symex" xmlns:wpg="http://schemas.microsoft.com/office/word/2010/wordprocessingGroup" xmlns:wpi="http://schemas.microsoft.com/office/word/2010/wordprocessingInk" xmlns:wne="http://schemas.microsoft.com/office/word/2006/wordml" xmlns:wps="http://schemas.microsoft.com/office/word/2010/wordprocessingShape" mc:Ignorable="w14 w15 w16se wp14">
+<w:numbering xmlns:wpc="http://schemas.microsoft.com/office/word/2010/wordprocessingCanvas" xmlns:mc="http://schemas.openxmlformats.org/markup-compatibility/2006" xmlns:o="urn:schemas-microsoft-com:office:office" xmlns:r="http://schemas.openxmlformats.org/officeDocument/2006/relationships" xmlns:m="http://schemas.openxmlformats.org/officeDocument/2006/math" xmlns:v="urn:schemas-microsoft-com:vml" xmlns:wp14="http://schemas.microsoft.com/office/word/2010/wordprocessingDrawing" xmlns:wp="http://schemas.openxmlformats.org/drawingml/2006/wordprocessingDrawing" xmlns:w10="urn:schemas-microsoft-com:office:word" xmlns:w="http://schemas.openxmlformats.org/wordprocessingml/2006/main" xmlns:w14="http://schemas.microsoft.com/office/word/2010/wordml" xmlns:w15="http://schemas.microsoft.com/office/word/2012/wordml" xmlns:wpg="http://schemas.microsoft.com/office/word/2010/wordprocessingGroup" xmlns:wpi="http://schemas.microsoft.com/office/word/2010/wordprocessingInk" xmlns:wne="http://schemas.microsoft.com/office/word/2006/wordml" xmlns:wps="http://schemas.microsoft.com/office/word/2010/wordprocessingShape" mc:Ignorable="w14 w15 wp14">
   <w:abstractNum w:abstractNumId="0" w15:restartNumberingAfterBreak="0">
     <w:nsid w:val="00B1246B"/>
     <w:multiLevelType w:val="multilevel"/>
@@ -2112,7 +2069,7 @@
     <w:lvl w:ilvl="0" w:tplc="AF4A4BF8">
       <w:start w:val="1"/>
       <w:numFmt w:val="upperRoman"/>
-      <w:pStyle w:val="Ttulo2"/>
+      <w:pStyle w:val="Heading2"/>
       <w:lvlText w:val="Capítulo %1:"/>
       <w:lvlJc w:val="left"/>
       <w:pPr>
@@ -2274,7 +2231,7 @@
 </file>
 
 <file path=word/styles.xml><?xml version="1.0" encoding="utf-8"?>
-<w:styles xmlns:mc="http://schemas.openxmlformats.org/markup-compatibility/2006" xmlns:r="http://schemas.openxmlformats.org/officeDocument/2006/relationships" xmlns:w="http://schemas.openxmlformats.org/wordprocessingml/2006/main" xmlns:w14="http://schemas.microsoft.com/office/word/2010/wordml" xmlns:w15="http://schemas.microsoft.com/office/word/2012/wordml" xmlns:w16se="http://schemas.microsoft.com/office/word/2015/wordml/symex" mc:Ignorable="w14 w15 w16se">
+<w:styles xmlns:mc="http://schemas.openxmlformats.org/markup-compatibility/2006" xmlns:r="http://schemas.openxmlformats.org/officeDocument/2006/relationships" xmlns:w="http://schemas.openxmlformats.org/wordprocessingml/2006/main" xmlns:w14="http://schemas.microsoft.com/office/word/2010/wordml" xmlns:w15="http://schemas.microsoft.com/office/word/2012/wordml" mc:Ignorable="w14 w15">
   <w:docDefaults>
     <w:rPrDefault>
       <w:rPr>
@@ -2678,11 +2635,11 @@
       <w:lang w:val="es-BO"/>
     </w:rPr>
   </w:style>
-  <w:style w:type="paragraph" w:styleId="Ttulo2">
+  <w:style w:type="paragraph" w:styleId="Heading2">
     <w:name w:val="heading 2"/>
     <w:basedOn w:val="Normal"/>
     <w:next w:val="Normal"/>
-    <w:link w:val="Ttulo2Car"/>
+    <w:link w:val="Heading2Char"/>
     <w:qFormat/>
     <w:rsid w:val="00136DD8"/>
     <w:pPr>
@@ -2698,11 +2655,11 @@
       <w:smallCaps/>
     </w:rPr>
   </w:style>
-  <w:style w:type="paragraph" w:styleId="Ttulo8">
+  <w:style w:type="paragraph" w:styleId="Heading8">
     <w:name w:val="heading 8"/>
     <w:basedOn w:val="Normal"/>
     <w:next w:val="Normal"/>
-    <w:link w:val="Ttulo8Car"/>
+    <w:link w:val="Heading8Char"/>
     <w:uiPriority w:val="9"/>
     <w:semiHidden/>
     <w:unhideWhenUsed/>
@@ -2720,13 +2677,13 @@
       <w:sz w:val="20"/>
     </w:rPr>
   </w:style>
-  <w:style w:type="character" w:default="1" w:styleId="Fuentedeprrafopredeter">
+  <w:style w:type="character" w:default="1" w:styleId="DefaultParagraphFont">
     <w:name w:val="Default Paragraph Font"/>
     <w:uiPriority w:val="1"/>
     <w:semiHidden/>
     <w:unhideWhenUsed/>
   </w:style>
-  <w:style w:type="table" w:default="1" w:styleId="Tablanormal">
+  <w:style w:type="table" w:default="1" w:styleId="TableNormal">
     <w:name w:val="Normal Table"/>
     <w:uiPriority w:val="99"/>
     <w:semiHidden/>
@@ -2741,16 +2698,16 @@
       </w:tblCellMar>
     </w:tblPr>
   </w:style>
-  <w:style w:type="numbering" w:default="1" w:styleId="Sinlista">
+  <w:style w:type="numbering" w:default="1" w:styleId="NoList">
     <w:name w:val="No List"/>
     <w:uiPriority w:val="99"/>
     <w:semiHidden/>
     <w:unhideWhenUsed/>
   </w:style>
-  <w:style w:type="character" w:customStyle="1" w:styleId="Ttulo2Car">
-    <w:name w:val="Título 2 Car"/>
-    <w:basedOn w:val="Fuentedeprrafopredeter"/>
-    <w:link w:val="Ttulo2"/>
+  <w:style w:type="character" w:customStyle="1" w:styleId="Heading2Char">
+    <w:name w:val="Heading 2 Char"/>
+    <w:basedOn w:val="DefaultParagraphFont"/>
+    <w:link w:val="Heading2"/>
     <w:rsid w:val="00136DD8"/>
     <w:rPr>
       <w:rFonts w:ascii="Times New Roman" w:eastAsia="Times New Roman" w:hAnsi="Times New Roman" w:cs="Times New Roman"/>
@@ -2760,10 +2717,10 @@
       <w:lang w:val="es-BO"/>
     </w:rPr>
   </w:style>
-  <w:style w:type="paragraph" w:styleId="Encabezado">
+  <w:style w:type="paragraph" w:styleId="Header">
     <w:name w:val="header"/>
     <w:basedOn w:val="Normal"/>
-    <w:link w:val="EncabezadoCar"/>
+    <w:link w:val="HeaderChar"/>
     <w:unhideWhenUsed/>
     <w:rsid w:val="00136DD8"/>
     <w:pPr>
@@ -2773,10 +2730,10 @@
       </w:tabs>
     </w:pPr>
   </w:style>
-  <w:style w:type="character" w:customStyle="1" w:styleId="EncabezadoCar">
-    <w:name w:val="Encabezado Car"/>
-    <w:basedOn w:val="Fuentedeprrafopredeter"/>
-    <w:link w:val="Encabezado"/>
+  <w:style w:type="character" w:customStyle="1" w:styleId="HeaderChar">
+    <w:name w:val="Header Char"/>
+    <w:basedOn w:val="DefaultParagraphFont"/>
+    <w:link w:val="Header"/>
     <w:rsid w:val="00136DD8"/>
     <w:rPr>
       <w:rFonts w:ascii="Times New Roman" w:eastAsia="Times New Roman" w:hAnsi="Times New Roman" w:cs="Times New Roman"/>
@@ -2784,10 +2741,10 @@
       <w:lang w:val="es-BO"/>
     </w:rPr>
   </w:style>
-  <w:style w:type="paragraph" w:styleId="Piedepgina">
+  <w:style w:type="paragraph" w:styleId="Footer">
     <w:name w:val="footer"/>
     <w:basedOn w:val="Normal"/>
-    <w:link w:val="PiedepginaCar"/>
+    <w:link w:val="FooterChar"/>
     <w:uiPriority w:val="99"/>
     <w:unhideWhenUsed/>
     <w:rsid w:val="00136DD8"/>
@@ -2798,10 +2755,10 @@
       </w:tabs>
     </w:pPr>
   </w:style>
-  <w:style w:type="character" w:customStyle="1" w:styleId="PiedepginaCar">
-    <w:name w:val="Pie de página Car"/>
-    <w:basedOn w:val="Fuentedeprrafopredeter"/>
-    <w:link w:val="Piedepgina"/>
+  <w:style w:type="character" w:customStyle="1" w:styleId="FooterChar">
+    <w:name w:val="Footer Char"/>
+    <w:basedOn w:val="DefaultParagraphFont"/>
+    <w:link w:val="Footer"/>
     <w:uiPriority w:val="99"/>
     <w:rsid w:val="00136DD8"/>
     <w:rPr>
@@ -2812,7 +2769,7 @@
   </w:style>
   <w:style w:type="paragraph" w:customStyle="1" w:styleId="Artculo">
     <w:name w:val="Artículo"/>
-    <w:basedOn w:val="Textoindependiente"/>
+    <w:basedOn w:val="BodyText"/>
     <w:link w:val="ArtculoChar2"/>
     <w:rsid w:val="00136DD8"/>
     <w:pPr>
@@ -2835,10 +2792,10 @@
       <w:lang w:val="es-ES_tradnl"/>
     </w:rPr>
   </w:style>
-  <w:style w:type="paragraph" w:styleId="Textoindependiente">
+  <w:style w:type="paragraph" w:styleId="BodyText">
     <w:name w:val="Body Text"/>
     <w:basedOn w:val="Normal"/>
-    <w:link w:val="TextoindependienteCar"/>
+    <w:link w:val="BodyTextChar"/>
     <w:uiPriority w:val="99"/>
     <w:unhideWhenUsed/>
     <w:rsid w:val="00136DD8"/>
@@ -2846,10 +2803,10 @@
       <w:spacing w:after="120"/>
     </w:pPr>
   </w:style>
-  <w:style w:type="character" w:customStyle="1" w:styleId="TextoindependienteCar">
-    <w:name w:val="Texto independiente Car"/>
-    <w:basedOn w:val="Fuentedeprrafopredeter"/>
-    <w:link w:val="Textoindependiente"/>
+  <w:style w:type="character" w:customStyle="1" w:styleId="BodyTextChar">
+    <w:name w:val="Body Text Char"/>
+    <w:basedOn w:val="DefaultParagraphFont"/>
+    <w:link w:val="BodyText"/>
     <w:uiPriority w:val="99"/>
     <w:rsid w:val="00136DD8"/>
     <w:rPr>
@@ -2879,10 +2836,10 @@
       <w:lang w:val="es-ES_tradnl"/>
     </w:rPr>
   </w:style>
-  <w:style w:type="character" w:customStyle="1" w:styleId="Ttulo8Car">
-    <w:name w:val="Título 8 Car"/>
-    <w:basedOn w:val="Fuentedeprrafopredeter"/>
-    <w:link w:val="Ttulo8"/>
+  <w:style w:type="character" w:customStyle="1" w:styleId="Heading8Char">
+    <w:name w:val="Heading 8 Char"/>
+    <w:basedOn w:val="DefaultParagraphFont"/>
+    <w:link w:val="Heading8"/>
     <w:uiPriority w:val="9"/>
     <w:semiHidden/>
     <w:rsid w:val="006B4F0F"/>
@@ -2894,9 +2851,9 @@
       <w:lang w:val="es-BO"/>
     </w:rPr>
   </w:style>
-  <w:style w:type="table" w:styleId="Tablaconcuadrcula">
+  <w:style w:type="table" w:styleId="TableGrid">
     <w:name w:val="Table Grid"/>
-    <w:basedOn w:val="Tablanormal"/>
+    <w:basedOn w:val="TableNormal"/>
     <w:rsid w:val="006B4F0F"/>
     <w:pPr>
       <w:widowControl w:val="0"/>
@@ -2920,10 +2877,10 @@
       </w:tblBorders>
     </w:tblPr>
   </w:style>
-  <w:style w:type="paragraph" w:styleId="Textodeglobo">
+  <w:style w:type="paragraph" w:styleId="BalloonText">
     <w:name w:val="Balloon Text"/>
     <w:basedOn w:val="Normal"/>
-    <w:link w:val="TextodegloboCar"/>
+    <w:link w:val="BalloonTextChar"/>
     <w:uiPriority w:val="99"/>
     <w:semiHidden/>
     <w:unhideWhenUsed/>
@@ -2934,10 +2891,10 @@
       <w:szCs w:val="16"/>
     </w:rPr>
   </w:style>
-  <w:style w:type="character" w:customStyle="1" w:styleId="TextodegloboCar">
-    <w:name w:val="Texto de globo Car"/>
-    <w:basedOn w:val="Fuentedeprrafopredeter"/>
-    <w:link w:val="Textodeglobo"/>
+  <w:style w:type="character" w:customStyle="1" w:styleId="BalloonTextChar">
+    <w:name w:val="Balloon Text Char"/>
+    <w:basedOn w:val="DefaultParagraphFont"/>
+    <w:link w:val="BalloonText"/>
     <w:uiPriority w:val="99"/>
     <w:semiHidden/>
     <w:rsid w:val="008F7654"/>
@@ -3241,7 +3198,7 @@
 </file>
 
 <file path=customXml/itemProps1.xml><?xml version="1.0" encoding="utf-8"?>
-<ds:datastoreItem xmlns:ds="http://schemas.openxmlformats.org/officeDocument/2006/customXml" ds:itemID="{7FB54FB4-2989-4E2A-885C-C56DE7BD1355}">
+<ds:datastoreItem xmlns:ds="http://schemas.openxmlformats.org/officeDocument/2006/customXml" ds:itemID="{459CB746-039A-48B5-98FE-1B08B4163ADD}">
   <ds:schemaRefs>
     <ds:schemaRef ds:uri="http://schemas.openxmlformats.org/officeDocument/2006/bibliography"/>
   </ds:schemaRefs>

</xml_diff>